<commit_message>
Added more details to conclusion
</commit_message>
<xml_diff>
--- a/Project/Report Template.docx
+++ b/Project/Report Template.docx
@@ -1345,6 +1345,15 @@
         <w:t xml:space="preserve"> The</w:t>
       </w:r>
       <w:r>
+        <w:t xml:space="preserve"> </w:t>
+      </w:r>
+      <w:r>
+        <w:t>e</w:t>
+      </w:r>
+      <w:r>
+        <w:t>ncoded food and threat values corresponding to Figure 1</w:t>
+      </w:r>
+      <w:r>
         <w:tab/>
         <w:t>6</w:t>
       </w:r>
@@ -1401,20 +1410,7 @@
     </w:p>
     <w:p>
       <w:r>
-        <w:t xml:space="preserve">Several algorithms of varying complexities were implemented for this project, and a controlled test environment was set up in such a way that the different methods could be reliably compared. Algorithms included a simple search method, greedy algorithm, weighted heuristic function as well as a neural-net-based classifier which could be trained on </w:t>
-      </w:r>
-      <w:proofErr w:type="gramStart"/>
-      <w:r>
-        <w:t>both algorithmic or</w:t>
-      </w:r>
-      <w:proofErr w:type="gramEnd"/>
-      <w:r>
-        <w:t xml:space="preserve"> human generated data.</w:t>
-      </w:r>
-    </w:p>
-    <w:p>
-      <w:r>
-        <w:t xml:space="preserve">A custom instance of the game was built with a custom API in order to interface between the game and python scripts using simple API requests. All implementations were written in Python 3 with libraries including </w:t>
+        <w:t xml:space="preserve">A local instance of the game was set up with a custom API in order to interface between the game and python scripts using simple API requests. All implementations were written in Python 3 with libraries including </w:t>
       </w:r>
       <w:proofErr w:type="spellStart"/>
       <w:r>
@@ -1430,7 +1426,35 @@
       </w:r>
       <w:proofErr w:type="spellEnd"/>
       <w:r>
-        <w:t xml:space="preserve"> and Requests as well as many other standard python libraries. </w:t>
+        <w:t xml:space="preserve"> and Requests as well as many other standard python libraries.</w:t>
+      </w:r>
+    </w:p>
+    <w:p>
+      <w:r>
+        <w:t>Several algorithms of varying complexities were implemented for this project, and a controlled test environment was set up in such a way that the different methods could be reliably compared. Algorithms included a greedy algorithm</w:t>
+      </w:r>
+      <w:r>
+        <w:t xml:space="preserve"> and</w:t>
+      </w:r>
+      <w:r>
+        <w:t xml:space="preserve"> weighted heuristic function as well as a neural-net-based classifier which could be trained on </w:t>
+      </w:r>
+      <w:r>
+        <w:t>either</w:t>
+      </w:r>
+      <w:r>
+        <w:t xml:space="preserve"> </w:t>
+      </w:r>
+      <w:r>
+        <w:t>bot-generated</w:t>
+      </w:r>
+      <w:r>
+        <w:t xml:space="preserve"> or human generated data.</w:t>
+      </w:r>
+    </w:p>
+    <w:p>
+      <w:r>
+        <w:t xml:space="preserve">Results were promising as it was demonstrated that the neural net could successfully learn to play the game, with ability being dependent on the size and quality of the training data set. Further developments could include the implementation and comparison of other algorithms or a comparison of different neural-network implementations used with the existing algorithm. </w:t>
       </w:r>
     </w:p>
     <w:p>
@@ -3109,6 +3133,19 @@
       <w:pPr>
         <w:pStyle w:val="Heading2"/>
       </w:pPr>
+      <w:r>
+        <w:t>Real-Time Performance</w:t>
+      </w:r>
+    </w:p>
+    <w:p>
+      <w:r>
+        <w:t>It was decided that in order to play the game effectively, the program should decide on a new move ten times per second. All of the algorithms used in this project were capable of making decisions significantly faster than this and thus there were no issues with real-time performance. A delay was added in the code to standardize moves to 0.1 seconds. In other applications where a higher response frequency is required there may be more emphasis on algorithmic simplicity, but there were no issues in this implementation.</w:t>
+      </w:r>
+    </w:p>
+    <w:p>
+      <w:pPr>
+        <w:pStyle w:val="Heading2"/>
+      </w:pPr>
       <w:bookmarkStart w:id="13" w:name="_Toc489813017"/>
       <w:bookmarkEnd w:id="13"/>
       <w:r>
@@ -3117,16 +3154,30 @@
     </w:p>
     <w:p>
       <w:r>
-        <w:t xml:space="preserve">A test was conducted to illustrate the effect of training data size on the algorithm performance. A controlled environment was set up with ten non-moving, small opponents and the Neural net classifier was run, with training the training data set constrained to 250, 500, 1000, 2000 or 3000 samples from the Heuristic algorithm training data set. Size over time was plotted as a measure of algorithm effectiveness as a better-trained algorithm would be expected to grow at a higher rate. Each test was run for 2000 moves, at 0.1 seconds / move for a total of 3 minutes and 20 seconds per test. </w:t>
-      </w:r>
-    </w:p>
-    <w:p>
-      <w:r>
-        <w:t xml:space="preserve">Using smaller training datasets, the algorithm was more likely to get ‘confused’, or become stuck in a corner or oscillating position. This was likely due to a poorly-tuned neural network giving different directions for similar </w:t>
+        <w:t>A test was conducted to illustrate the effect of training data size on the algorithm performance. A controlled environment was set up with ten non-moving, small opponents and th</w:t>
+      </w:r>
+      <w:r>
+        <w:t>e Neural net classifier was run</w:t>
+      </w:r>
+      <w:r>
+        <w:t xml:space="preserve"> with </w:t>
       </w:r>
       <w:r>
         <w:lastRenderedPageBreak/>
-        <w:t xml:space="preserve">states, thus leading to a repeating loop. Possible solutions for this issue include increasing the size of the training data set or randomizing the delay between moves to limit the possibility of consistently repeating patterns. </w:t>
+        <w:t xml:space="preserve">training the training data set constrained to 250, 500, 1000, 2000 or 3000 samples from the Heuristic algorithm training data set. Size over time was plotted as a measure of algorithm effectiveness as a better-trained algorithm would be expected to grow at a higher rate. Each test was run for 2000 moves, at 0.1 seconds / move for a total of 3 minutes and 20 seconds per test. </w:t>
+      </w:r>
+    </w:p>
+    <w:p>
+      <w:r>
+        <w:t>Using smaller training datasets, the algorithm was more likely to get ‘confused’, or become stuck in a corner or oscillating position. This was likely due to a poorly-tuned neural network giving different directions for similar states, thus leading to a repeating loop. Possible solutions for this issue include increasing the size of the training data set</w:t>
+      </w:r>
+      <w:r>
+        <w:t>, increasing the field of view</w:t>
+      </w:r>
+      <w:bookmarkStart w:id="14" w:name="_GoBack"/>
+      <w:bookmarkEnd w:id="14"/>
+      <w:r>
+        <w:t xml:space="preserve"> or randomizing the delay between moves to limit the possibility of consistently repeating patterns. </w:t>
       </w:r>
     </w:p>
     <w:p>
@@ -3182,7 +3233,7 @@
         <w:pStyle w:val="Caption"/>
         <w:jc w:val="center"/>
       </w:pPr>
-      <w:bookmarkStart w:id="14" w:name="_Toc489811946"/>
+      <w:bookmarkStart w:id="15" w:name="_Toc489811946"/>
       <w:r>
         <w:rPr>
           <w:b/>
@@ -3213,7 +3264,7 @@
         </w:rPr>
         <w:t xml:space="preserve">: </w:t>
       </w:r>
-      <w:bookmarkEnd w:id="14"/>
+      <w:bookmarkEnd w:id="15"/>
       <w:r>
         <w:t>Cell radius as a function of time given different sizes of training dataset</w:t>
       </w:r>
@@ -3253,7 +3304,11 @@
     </w:p>
     <w:p>
       <w:r>
-        <w:t xml:space="preserve">When the Neural-Network based classifier was trained on human-generated data its performance was inferior to that which was trained on the heuristic function dataset. This is likely due to inconsistencies in human decision making and thus irregular patterns in the training data, whereas the heuristic function would always make the same decision given identical situations and thus produced a more consistent training dataset with more prominent patterns. </w:t>
+        <w:t xml:space="preserve">When the Neural-Network based classifier was trained on human-generated data its performance was inferior to that which was trained on the heuristic function dataset. This is likely due to inconsistencies in human decision making and thus irregular patterns in the training data, whereas the heuristic function would always </w:t>
+      </w:r>
+      <w:r>
+        <w:lastRenderedPageBreak/>
+        <w:t xml:space="preserve">make the same decision given identical situations and thus produced a more consistent training dataset with more prominent patterns. </w:t>
       </w:r>
       <w:r>
         <w:br/>
@@ -3272,11 +3327,7 @@
         <w:t xml:space="preserve">When trained on the heuristic function dataset the </w:t>
       </w:r>
       <w:r>
-        <w:t xml:space="preserve">neural network classifier was proficient at playing the game. When playing against human players it can successfully avoid larger opponents and chase smaller prey </w:t>
-      </w:r>
-      <w:r>
-        <w:lastRenderedPageBreak/>
-        <w:t>whilst maximizing food intake. With multiple identical bots playing in a single instance they can be observed chasing each other, though there is still visible evidence of the limited field of view (bots won’t react to objects until they enter the search radius).</w:t>
+        <w:t>neural network classifier was proficient at playing the game. When playing against human players it can successfully avoid larger opponents and chase smaller prey whilst maximizing food intake. With multiple identical bots playing in a single instance they can be observed chasing each other, though there is still visible evidence of the limited field of view (bots won’t react to objects until they enter the search radius).</w:t>
       </w:r>
     </w:p>
     <w:p>
@@ -3301,14 +3352,17 @@
       <w:pPr>
         <w:pStyle w:val="Heading1"/>
       </w:pPr>
-      <w:bookmarkStart w:id="15" w:name="_Toc489813018"/>
-      <w:bookmarkEnd w:id="15"/>
+      <w:bookmarkStart w:id="16" w:name="_Toc489813018"/>
+      <w:bookmarkEnd w:id="16"/>
       <w:r>
         <w:t>Conclusions</w:t>
       </w:r>
     </w:p>
     <w:p>
       <w:r>
+        <w:br/>
+      </w:r>
+      <w:r>
         <w:t xml:space="preserve">In conclusion, this project was overall successful as we were able to implement a neural-net capable of deducing playing styles and applying them to the game. </w:t>
       </w:r>
       <w:r>
@@ -3320,8 +3374,6 @@
       <w:r>
         <w:br w:type="page"/>
       </w:r>
-      <w:bookmarkStart w:id="16" w:name="_GoBack"/>
-      <w:bookmarkEnd w:id="16"/>
     </w:p>
     <w:bookmarkStart w:id="17" w:name="_Toc489813019" w:displacedByCustomXml="next"/>
     <w:bookmarkEnd w:id="17" w:displacedByCustomXml="next"/>
@@ -4063,6 +4115,28 @@
       <w:szCs w:val="26"/>
     </w:rPr>
   </w:style>
+  <w:style w:type="paragraph" w:styleId="Heading3">
+    <w:name w:val="heading 3"/>
+    <w:basedOn w:val="Normal"/>
+    <w:next w:val="Normal"/>
+    <w:link w:val="Heading3Char"/>
+    <w:uiPriority w:val="9"/>
+    <w:unhideWhenUsed/>
+    <w:qFormat/>
+    <w:rsid w:val="00BD671C"/>
+    <w:pPr>
+      <w:keepNext/>
+      <w:keepLines/>
+      <w:spacing w:before="40" w:after="0"/>
+      <w:outlineLvl w:val="2"/>
+    </w:pPr>
+    <w:rPr>
+      <w:rFonts w:asciiTheme="majorHAnsi" w:eastAsiaTheme="majorEastAsia" w:hAnsiTheme="majorHAnsi" w:cstheme="majorBidi"/>
+      <w:color w:val="1F3763" w:themeColor="accent1" w:themeShade="7F"/>
+      <w:sz w:val="24"/>
+      <w:szCs w:val="24"/>
+    </w:rPr>
+  </w:style>
   <w:style w:type="character" w:default="1" w:styleId="DefaultParagraphFont">
     <w:name w:val="Default Paragraph Font"/>
     <w:uiPriority w:val="1"/>
@@ -4322,6 +4396,19 @@
         <w:insideV w:val="single" w:sz="4" w:space="0" w:color="auto"/>
       </w:tblBorders>
     </w:tblPr>
+  </w:style>
+  <w:style w:type="character" w:customStyle="1" w:styleId="Heading3Char">
+    <w:name w:val="Heading 3 Char"/>
+    <w:basedOn w:val="DefaultParagraphFont"/>
+    <w:link w:val="Heading3"/>
+    <w:uiPriority w:val="9"/>
+    <w:rsid w:val="00BD671C"/>
+    <w:rPr>
+      <w:rFonts w:asciiTheme="majorHAnsi" w:eastAsiaTheme="majorEastAsia" w:hAnsiTheme="majorHAnsi" w:cstheme="majorBidi"/>
+      <w:color w:val="1F3763" w:themeColor="accent1" w:themeShade="7F"/>
+      <w:sz w:val="24"/>
+      <w:szCs w:val="24"/>
+    </w:rPr>
   </w:style>
 </w:styles>
 </file>
@@ -4726,7 +4813,7 @@
 </file>
 
 <file path=customXml/itemProps1.xml><?xml version="1.0" encoding="utf-8"?>
-<ds:datastoreItem xmlns:ds="http://schemas.openxmlformats.org/officeDocument/2006/customXml" ds:itemID="{FF5EB6E7-2F9C-4C03-A3D3-F7420C284319}">
+<ds:datastoreItem xmlns:ds="http://schemas.openxmlformats.org/officeDocument/2006/customXml" ds:itemID="{022F5F49-6EBC-4FD0-9C99-CB89DB571D03}">
   <ds:schemaRefs>
     <ds:schemaRef ds:uri="http://schemas.openxmlformats.org/officeDocument/2006/bibliography"/>
   </ds:schemaRefs>

</xml_diff>